<commit_message>
Fixed diagram and use cases
</commit_message>
<xml_diff>
--- a/use_cases/descriptions/description_accept_to_evaluate.docx
+++ b/use_cases/descriptions/description_accept_to_evaluate.docx
@@ -332,13 +332,7 @@
         <w:spacing w:lineRule="exact" w:line="240" w:before="0" w:after="0"/>
         <w:ind w:left="0" w:right="0" w:hanging="0"/>
         <w:jc w:val="left"/>
-        <w:rPr>
-          <w:rFonts w:ascii="Ubuntu Mono" w:hAnsi="Ubuntu Mono" w:eastAsia="Ubuntu Mono" w:cs="Ubuntu Mono"/>
-          <w:color w:val="00000A"/>
-          <w:spacing w:val="0"/>
-          <w:sz w:val="32"/>
-          <w:highlight w:val="white"/>
-        </w:rPr>
+        <w:rPr/>
       </w:pPr>
       <w:r>
         <w:rPr>
@@ -350,6 +344,47 @@
           <w:shd w:fill="FFFFFF" w:val="clear"/>
         </w:rPr>
         <w:t xml:space="preserve">Pre-conditii: </w:t>
+        <w:tab/>
+      </w:r>
+      <w:r>
+        <w:rPr>
+          <w:rFonts w:eastAsia="Ubuntu Mono" w:cs="Ubuntu Mono" w:ascii="Ubuntu Mono" w:hAnsi="Ubuntu Mono"/>
+          <w:b w:val="false"/>
+          <w:bCs w:val="false"/>
+          <w:color w:val="00000A"/>
+          <w:spacing w:val="0"/>
+          <w:sz w:val="32"/>
+          <w:shd w:fill="FFFFFF" w:val="clear"/>
+        </w:rPr>
+        <w:t>PC Chair sa fie autentificat</w:t>
+      </w:r>
+    </w:p>
+    <w:p>
+      <w:pPr>
+        <w:pStyle w:val="Normal"/>
+        <w:spacing w:lineRule="exact" w:line="240" w:before="0" w:after="0"/>
+        <w:ind w:left="0" w:right="0" w:hanging="0"/>
+        <w:jc w:val="left"/>
+        <w:rPr>
+          <w:rFonts w:ascii="Ubuntu Mono" w:hAnsi="Ubuntu Mono" w:eastAsia="Ubuntu Mono" w:cs="Ubuntu Mono"/>
+          <w:color w:val="00000A"/>
+          <w:spacing w:val="0"/>
+          <w:sz w:val="32"/>
+          <w:highlight w:val="white"/>
+        </w:rPr>
+      </w:pPr>
+      <w:r>
+        <w:rPr>
+          <w:rFonts w:eastAsia="Ubuntu Mono" w:cs="Ubuntu Mono" w:ascii="Ubuntu Mono" w:hAnsi="Ubuntu Mono"/>
+          <w:b/>
+          <w:color w:val="00000A"/>
+          <w:spacing w:val="0"/>
+          <w:sz w:val="32"/>
+          <w:shd w:fill="FFFFFF" w:val="clear"/>
+        </w:rPr>
+        <w:tab/>
+        <w:tab/>
+        <w:tab/>
         <w:tab/>
       </w:r>
       <w:r>
@@ -527,7 +562,6 @@
     <w:rPrDefault>
       <w:rPr>
         <w:rFonts w:ascii="Liberation Serif" w:hAnsi="Liberation Serif" w:eastAsia="Noto Sans CJK SC Regular" w:cs="FreeSans"/>
-        <w:sz w:val="24"/>
         <w:szCs w:val="24"/>
         <w:lang w:val="en-US" w:eastAsia="zh-CN" w:bidi="hi-IN"/>
       </w:rPr>
@@ -541,10 +575,12 @@
     <w:qFormat/>
     <w:pPr>
       <w:widowControl w:val="false"/>
+      <w:bidi w:val="0"/>
+      <w:jc w:val="left"/>
     </w:pPr>
     <w:rPr>
       <w:rFonts w:ascii="Liberation Serif" w:hAnsi="Liberation Serif" w:eastAsia="Noto Sans CJK SC Regular" w:cs="FreeSans"/>
-      <w:color w:val="auto"/>
+      <w:color w:val="00000A"/>
       <w:sz w:val="24"/>
       <w:szCs w:val="24"/>
       <w:lang w:val="en-US" w:eastAsia="zh-CN" w:bidi="hi-IN"/>

</xml_diff>